<commit_message>
Gestion centros Unidades agregado
</commit_message>
<xml_diff>
--- a/protected/Documentos/AvancesEPS.docx
+++ b/protected/Documentos/AvancesEPS.docx
@@ -4679,6 +4679,13 @@
                 <w:sz w:val="20"/>
               </w:rPr>
             </w:pPr>
+            <w:r>
+              <w:rPr>
+                <w:rFonts w:asciiTheme="minorHAnsi" w:hAnsiTheme="minorHAnsi"/>
+                <w:sz w:val="20"/>
+              </w:rPr>
+              <w:t>100%</w:t>
+            </w:r>
           </w:p>
         </w:tc>
       </w:tr>
@@ -4736,6 +4743,13 @@
                 <w:sz w:val="20"/>
               </w:rPr>
             </w:pPr>
+            <w:r>
+              <w:rPr>
+                <w:rFonts w:asciiTheme="minorHAnsi" w:hAnsiTheme="minorHAnsi"/>
+                <w:sz w:val="20"/>
+              </w:rPr>
+              <w:t>100%</w:t>
+            </w:r>
           </w:p>
         </w:tc>
       </w:tr>
@@ -4793,6 +4807,13 @@
                 <w:sz w:val="20"/>
               </w:rPr>
             </w:pPr>
+            <w:r>
+              <w:rPr>
+                <w:rFonts w:asciiTheme="minorHAnsi" w:hAnsiTheme="minorHAnsi"/>
+                <w:sz w:val="20"/>
+              </w:rPr>
+              <w:t>100%</w:t>
+            </w:r>
           </w:p>
         </w:tc>
       </w:tr>
@@ -4850,6 +4871,13 @@
                 <w:sz w:val="20"/>
               </w:rPr>
             </w:pPr>
+            <w:r>
+              <w:rPr>
+                <w:rFonts w:asciiTheme="minorHAnsi" w:hAnsiTheme="minorHAnsi"/>
+                <w:sz w:val="20"/>
+              </w:rPr>
+              <w:t>100%</w:t>
+            </w:r>
           </w:p>
         </w:tc>
       </w:tr>
@@ -4907,6 +4935,13 @@
                 <w:sz w:val="20"/>
               </w:rPr>
             </w:pPr>
+            <w:r>
+              <w:rPr>
+                <w:rFonts w:asciiTheme="minorHAnsi" w:hAnsiTheme="minorHAnsi"/>
+                <w:sz w:val="20"/>
+              </w:rPr>
+              <w:t>100%</w:t>
+            </w:r>
           </w:p>
         </w:tc>
       </w:tr>
@@ -5159,6 +5194,8 @@
                 <w:sz w:val="20"/>
               </w:rPr>
             </w:pPr>
+            <w:bookmarkStart w:id="0" w:name="_GoBack"/>
+            <w:bookmarkEnd w:id="0"/>
           </w:p>
         </w:tc>
       </w:tr>
@@ -9620,8 +9657,6 @@
                 <w:sz w:val="20"/>
               </w:rPr>
             </w:pPr>
-            <w:bookmarkStart w:id="0" w:name="_GoBack"/>
-            <w:bookmarkEnd w:id="0"/>
           </w:p>
         </w:tc>
       </w:tr>

</xml_diff>